<commit_message>
readme modified and reports updated to Third Call
</commit_message>
<xml_diff>
--- a/reports/C3/Group/Chartering Report.docx
+++ b/reports/C3/Group/Chartering Report.docx
@@ -31,7 +31,7 @@
           <w:noProof/>
         </w:rPr>
         <w:drawing>
-          <wp:inline distT="0" distB="0" distL="0" distR="0" wp14:anchorId="228360F5" wp14:editId="235CDAEB">
+          <wp:inline distT="0" distB="0" distL="0" distR="0" wp14:anchorId="228360F5" wp14:editId="1B26D83D">
             <wp:extent cx="4625340" cy="4625340"/>
             <wp:effectExtent l="0" t="0" r="0" b="0"/>
             <wp:docPr id="1300111391" name="Picture 1300111391"/>
@@ -214,41 +214,13 @@
           <w:lang w:val="es-ES"/>
         </w:rPr>
       </w:pPr>
-      <w:proofErr w:type="spellStart"/>
       <w:r>
         <w:rPr>
           <w:sz w:val="24"/>
           <w:szCs w:val="24"/>
           <w:lang w:val="es-ES"/>
         </w:rPr>
-        <w:t>Student</w:t>
-      </w:r>
-      <w:proofErr w:type="spellEnd"/>
-      <w:r>
-        <w:rPr>
-          <w:sz w:val="24"/>
-          <w:szCs w:val="24"/>
-          <w:lang w:val="es-ES"/>
-        </w:rPr>
-        <w:t xml:space="preserve"> 4: Salma El </w:t>
-      </w:r>
-      <w:proofErr w:type="spellStart"/>
-      <w:r>
-        <w:rPr>
-          <w:sz w:val="24"/>
-          <w:szCs w:val="24"/>
-          <w:lang w:val="es-ES"/>
-        </w:rPr>
-        <w:t>Hakimy</w:t>
-      </w:r>
-      <w:proofErr w:type="spellEnd"/>
-      <w:r>
-        <w:rPr>
-          <w:sz w:val="24"/>
-          <w:szCs w:val="24"/>
-          <w:lang w:val="es-ES"/>
-        </w:rPr>
-        <w:t xml:space="preserve"> </w:t>
+        <w:t xml:space="preserve">Student 4: Salma El Hakimy </w:t>
       </w:r>
       <w:r>
         <w:rPr>
@@ -2214,7 +2186,19 @@
         <w:rPr>
           <w:rFonts w:asciiTheme="minorHAnsi" w:hAnsiTheme="minorHAnsi"/>
         </w:rPr>
-        <w:t>This Chartering Report provides a structured framework for the organization and operation of workgroup C1.037. It outlines the recruitment process, performance expectations, and policies for managing teamwork dynamics, including rewards, admonishments, and dismissals.</w:t>
+        <w:t>This Chartering Report provides a structured framework for the organization and operation of workgroup C1.037</w:t>
+      </w:r>
+      <w:r>
+        <w:rPr>
+          <w:rFonts w:asciiTheme="minorHAnsi" w:hAnsiTheme="minorHAnsi"/>
+        </w:rPr>
+        <w:t xml:space="preserve"> and C3.040</w:t>
+      </w:r>
+      <w:r>
+        <w:rPr>
+          <w:rFonts w:asciiTheme="minorHAnsi" w:hAnsiTheme="minorHAnsi"/>
+        </w:rPr>
+        <w:t>. It outlines the recruitment process, performance expectations, and policies for managing teamwork dynamics, including rewards, admonishments, and dismissals.</w:t>
       </w:r>
     </w:p>
     <w:p>
@@ -3633,19 +3617,8 @@
                 <w:szCs w:val="24"/>
                 <w:lang w:eastAsia="es-ES"/>
               </w:rPr>
-              <w:t xml:space="preserve">Ignacio Gutiérrez </w:t>
-            </w:r>
-            <w:proofErr w:type="spellStart"/>
-            <w:r>
-              <w:rPr>
-                <w:rFonts w:eastAsia="Times New Roman" w:cs="Times New Roman"/>
-                <w:sz w:val="24"/>
-                <w:szCs w:val="24"/>
-                <w:lang w:eastAsia="es-ES"/>
-              </w:rPr>
-              <w:t>Serrera</w:t>
-            </w:r>
-            <w:proofErr w:type="spellEnd"/>
+              <w:t>Ignacio Gutiérrez Serrera</w:t>
+            </w:r>
           </w:p>
         </w:tc>
         <w:tc>
@@ -6027,27 +6000,7 @@
                 <w:szCs w:val="24"/>
                 <w:lang w:eastAsia="es-ES"/>
               </w:rPr>
-              <w:t xml:space="preserve">Ignacio Gutiérrez </w:t>
-            </w:r>
-            <w:proofErr w:type="spellStart"/>
-            <w:r>
-              <w:rPr>
-                <w:rFonts w:eastAsia="Times New Roman" w:cs="Times New Roman"/>
-                <w:sz w:val="24"/>
-                <w:szCs w:val="24"/>
-                <w:lang w:eastAsia="es-ES"/>
-              </w:rPr>
-              <w:t>Serrera</w:t>
-            </w:r>
-            <w:proofErr w:type="spellEnd"/>
-            <w:r>
-              <w:rPr>
-                <w:rFonts w:eastAsia="Times New Roman" w:cs="Times New Roman"/>
-                <w:sz w:val="24"/>
-                <w:szCs w:val="24"/>
-                <w:lang w:eastAsia="es-ES"/>
-              </w:rPr>
-              <w:t> </w:t>
+              <w:t>Ignacio Gutiérrez Serrera </w:t>
             </w:r>
           </w:p>
         </w:tc>

</xml_diff>